<commit_message>
corrected references to KRUK in text
</commit_message>
<xml_diff>
--- a/CKD - SD model/CKD SD model documentation - STRESS guidelines.docx
+++ b/CKD - SD model/CKD SD model documentation - STRESS guidelines.docx
@@ -1931,7 +1931,15 @@
         <w:t xml:space="preserve">modelling KRT services. This </w:t>
       </w:r>
       <w:r>
-        <w:t>document describes the system dynamics model, and has been written following STRESS guidelines</w:t>
+        <w:t xml:space="preserve">document describes the system dynamics </w:t>
+      </w:r>
+      <w:proofErr w:type="gramStart"/>
+      <w:r>
+        <w:t>model, and</w:t>
+      </w:r>
+      <w:proofErr w:type="gramEnd"/>
+      <w:r>
+        <w:t xml:space="preserve"> has been written following STRESS guidelines</w:t>
       </w:r>
       <w:r>
         <w:rPr>
@@ -2160,7 +2168,7 @@
           <w:noProof/>
         </w:rPr>
         <w:drawing>
-          <wp:anchor distT="0" distB="0" distL="114300" distR="114300" simplePos="0" relativeHeight="251640832" behindDoc="0" locked="0" layoutInCell="1" allowOverlap="1" wp14:anchorId="70A97E28" wp14:editId="6FBAFF29">
+          <wp:anchor distT="0" distB="0" distL="114300" distR="114300" simplePos="0" relativeHeight="251640832" behindDoc="0" locked="0" layoutInCell="1" allowOverlap="1" wp14:anchorId="70A97E28" wp14:editId="04C19034">
             <wp:simplePos x="0" y="0"/>
             <wp:positionH relativeFrom="column">
               <wp:posOffset>-97155</wp:posOffset>
@@ -2680,7 +2688,15 @@
     </w:p>
     <w:p>
       <w:r>
-        <w:t>This page gives more detail of the limitations and assumptions of the model, and includes links to data sources.</w:t>
+        <w:t xml:space="preserve">This page gives more detail of the limitations and assumptions of the </w:t>
+      </w:r>
+      <w:proofErr w:type="gramStart"/>
+      <w:r>
+        <w:t>model, and</w:t>
+      </w:r>
+      <w:proofErr w:type="gramEnd"/>
+      <w:r>
+        <w:t xml:space="preserve"> includes links to data sources.</w:t>
       </w:r>
     </w:p>
     <w:p>
@@ -3453,7 +3469,15 @@
         <w:t>the end of the</w:t>
       </w:r>
       <w:r>
-        <w:t xml:space="preserve"> time period of known data (</w:t>
+        <w:t xml:space="preserve"> </w:t>
+      </w:r>
+      <w:proofErr w:type="gramStart"/>
+      <w:r>
+        <w:t>time period</w:t>
+      </w:r>
+      <w:proofErr w:type="gramEnd"/>
+      <w:r>
+        <w:t xml:space="preserve"> of known data (</w:t>
       </w:r>
       <w:r>
         <w:t>2024 Q4 onwards).</w:t>
@@ -3542,7 +3566,15 @@
         <w:pStyle w:val="IndNormal"/>
       </w:pPr>
       <w:r>
-        <w:t>This resets all inputs to their default values, and clears the charts.</w:t>
+        <w:t xml:space="preserve">This resets all inputs to their default </w:t>
+      </w:r>
+      <w:proofErr w:type="gramStart"/>
+      <w:r>
+        <w:t>values, and</w:t>
+      </w:r>
+      <w:proofErr w:type="gramEnd"/>
+      <w:r>
+        <w:t xml:space="preserve"> clears the charts.</w:t>
       </w:r>
     </w:p>
     <w:p>
@@ -3707,7 +3739,15 @@
         <w:t xml:space="preserve">Output charts display the cost implications </w:t>
       </w:r>
       <w:r>
-        <w:t>of runs, and compare to the baseline.</w:t>
+        <w:t xml:space="preserve">of </w:t>
+      </w:r>
+      <w:proofErr w:type="gramStart"/>
+      <w:r>
+        <w:t>runs, and</w:t>
+      </w:r>
+      <w:proofErr w:type="gramEnd"/>
+      <w:r>
+        <w:t xml:space="preserve"> compare to the baseline.</w:t>
       </w:r>
     </w:p>
     <w:p>
@@ -3832,7 +3872,15 @@
         <w:t xml:space="preserve">l behaviour of the system when </w:t>
       </w:r>
       <w:r>
-        <w:t>changes are made, but is unrealistic in that those changes apply throughout the whole perio</w:t>
+        <w:t xml:space="preserve">changes are </w:t>
+      </w:r>
+      <w:proofErr w:type="gramStart"/>
+      <w:r>
+        <w:t>made, but</w:t>
+      </w:r>
+      <w:proofErr w:type="gramEnd"/>
+      <w:r>
+        <w:t xml:space="preserve"> is unrealistic in that those changes apply throughout the whole perio</w:t>
       </w:r>
       <w:r>
         <w:t>d</w:t>
@@ -3858,8 +3906,13 @@
       <w:r>
         <w:t xml:space="preserve">Using the ballistic mode allows you to make changes for a specific </w:t>
       </w:r>
-      <w:r>
-        <w:t>period of time.</w:t>
+      <w:proofErr w:type="gramStart"/>
+      <w:r>
+        <w:t>period of time</w:t>
+      </w:r>
+      <w:proofErr w:type="gramEnd"/>
+      <w:r>
+        <w:t>.</w:t>
       </w:r>
     </w:p>
     <w:p>
@@ -4210,7 +4263,15 @@
         <w:t xml:space="preserve">identified, as detailed in the table below. </w:t>
       </w:r>
       <w:r>
-        <w:t xml:space="preserve">The design of the interface allows for these interventions to be applied for the whole simulation period, or </w:t>
+        <w:t xml:space="preserve">The design of the interface allows for these interventions to be applied for the whole simulation </w:t>
+      </w:r>
+      <w:proofErr w:type="gramStart"/>
+      <w:r>
+        <w:t>period, or</w:t>
+      </w:r>
+      <w:proofErr w:type="gramEnd"/>
+      <w:r>
+        <w:t xml:space="preserve"> </w:t>
       </w:r>
       <w:r>
         <w:t>turned on/off at specific points in the future</w:t>
@@ -4634,9 +4695,11 @@
       <w:r>
         <w:t xml:space="preserve"> annual incidence rate, </w:t>
       </w:r>
+      <w:proofErr w:type="gramStart"/>
       <w:r>
         <w:t>taking into account</w:t>
       </w:r>
+      <w:proofErr w:type="gramEnd"/>
       <w:r>
         <w:t xml:space="preserve"> </w:t>
       </w:r>
@@ -4793,13 +4856,21 @@
         <w:t xml:space="preserve">disease progression model uses the incidence rate derived </w:t>
       </w:r>
       <w:r>
-        <w:t>from above</w:t>
+        <w:t xml:space="preserve">from </w:t>
+      </w:r>
+      <w:proofErr w:type="gramStart"/>
+      <w:r>
+        <w:t>above</w:t>
       </w:r>
       <w:r>
         <w:t xml:space="preserve">, </w:t>
       </w:r>
       <w:r>
-        <w:t>and differentiates between stages and diagnosis state</w:t>
+        <w:t>and</w:t>
+      </w:r>
+      <w:proofErr w:type="gramEnd"/>
+      <w:r>
+        <w:t xml:space="preserve"> differentiates between stages and diagnosis state</w:t>
       </w:r>
       <w:r>
         <w:t>s</w:t>
@@ -4849,7 +4920,15 @@
     </w:p>
     <w:p>
       <w:r>
-        <w:t>The number of new cases are determined by the incidence</w:t>
+        <w:t xml:space="preserve">The number of new cases </w:t>
+      </w:r>
+      <w:proofErr w:type="gramStart"/>
+      <w:r>
+        <w:t>are</w:t>
+      </w:r>
+      <w:proofErr w:type="gramEnd"/>
+      <w:r>
+        <w:t xml:space="preserve"> determined by the incidence</w:t>
       </w:r>
       <w:r>
         <w:t xml:space="preserve"> rate being applied to the population projection. </w:t>
@@ -5450,6 +5529,7 @@
                 <w:lang w:eastAsia="en-GB"/>
               </w:rPr>
             </w:pPr>
+            <w:proofErr w:type="gramStart"/>
             <w:r>
               <w:rPr>
                 <w:rFonts w:cs="Segoe UI"/>
@@ -5457,7 +5537,17 @@
                 <w:sz w:val="16"/>
                 <w:szCs w:val="16"/>
               </w:rPr>
-              <w:t>undiagnosed(t - dt) + (</w:t>
+              <w:t>undiagnosed(</w:t>
+            </w:r>
+            <w:proofErr w:type="gramEnd"/>
+            <w:r>
+              <w:rPr>
+                <w:rFonts w:cs="Segoe UI"/>
+                <w:color w:val="000000"/>
+                <w:sz w:val="16"/>
+                <w:szCs w:val="16"/>
+              </w:rPr>
+              <w:t>t - dt) + (</w:t>
             </w:r>
             <w:proofErr w:type="spellStart"/>
             <w:r>
@@ -5583,7 +5673,29 @@
                 <w:szCs w:val="16"/>
                 <w:lang w:eastAsia="en-GB"/>
               </w:rPr>
-              <w:t>Stock of people with undiagnosed CKD, used in the top level model</w:t>
+              <w:t xml:space="preserve">Stock of people with undiagnosed CKD, used in the </w:t>
+            </w:r>
+            <w:proofErr w:type="gramStart"/>
+            <w:r>
+              <w:rPr>
+                <w:rFonts w:eastAsia="Times New Roman" w:cs="Segoe UI"/>
+                <w:color w:val="000000"/>
+                <w:sz w:val="16"/>
+                <w:szCs w:val="16"/>
+                <w:lang w:eastAsia="en-GB"/>
+              </w:rPr>
+              <w:t>top level</w:t>
+            </w:r>
+            <w:proofErr w:type="gramEnd"/>
+            <w:r>
+              <w:rPr>
+                <w:rFonts w:eastAsia="Times New Roman" w:cs="Segoe UI"/>
+                <w:color w:val="000000"/>
+                <w:sz w:val="16"/>
+                <w:szCs w:val="16"/>
+                <w:lang w:eastAsia="en-GB"/>
+              </w:rPr>
+              <w:t xml:space="preserve"> model</w:t>
             </w:r>
           </w:p>
         </w:tc>
@@ -5685,6 +5797,7 @@
                 <w:lang w:eastAsia="en-GB"/>
               </w:rPr>
             </w:pPr>
+            <w:proofErr w:type="gramStart"/>
             <w:r>
               <w:rPr>
                 <w:rFonts w:cs="Segoe UI"/>
@@ -5692,7 +5805,17 @@
                 <w:sz w:val="16"/>
                 <w:szCs w:val="16"/>
               </w:rPr>
-              <w:t>diagnosed(t - dt) + (</w:t>
+              <w:t>diagnosed(</w:t>
+            </w:r>
+            <w:proofErr w:type="gramEnd"/>
+            <w:r>
+              <w:rPr>
+                <w:rFonts w:cs="Segoe UI"/>
+                <w:color w:val="000000"/>
+                <w:sz w:val="16"/>
+                <w:szCs w:val="16"/>
+              </w:rPr>
+              <w:t>t - dt) + (</w:t>
             </w:r>
             <w:proofErr w:type="spellStart"/>
             <w:r>
@@ -5798,7 +5921,29 @@
                 <w:szCs w:val="16"/>
                 <w:lang w:eastAsia="en-GB"/>
               </w:rPr>
-              <w:t>Stock of people with diagnosed CKD, used in the top level model</w:t>
+              <w:t xml:space="preserve">Stock of people with diagnosed CKD, used in the </w:t>
+            </w:r>
+            <w:proofErr w:type="gramStart"/>
+            <w:r>
+              <w:rPr>
+                <w:rFonts w:eastAsia="Times New Roman" w:cs="Segoe UI"/>
+                <w:color w:val="000000"/>
+                <w:sz w:val="16"/>
+                <w:szCs w:val="16"/>
+                <w:lang w:eastAsia="en-GB"/>
+              </w:rPr>
+              <w:t>top level</w:t>
+            </w:r>
+            <w:proofErr w:type="gramEnd"/>
+            <w:r>
+              <w:rPr>
+                <w:rFonts w:eastAsia="Times New Roman" w:cs="Segoe UI"/>
+                <w:color w:val="000000"/>
+                <w:sz w:val="16"/>
+                <w:szCs w:val="16"/>
+                <w:lang w:eastAsia="en-GB"/>
+              </w:rPr>
+              <w:t xml:space="preserve"> model</w:t>
             </w:r>
           </w:p>
         </w:tc>
@@ -6102,7 +6247,27 @@
                 <w:sz w:val="16"/>
                 <w:szCs w:val="16"/>
               </w:rPr>
-              <w:t>"und_S4-5"(t - dt) + ("und_T3_to_4-5" - "S4-5_diag" - "und_4-5_mort" - "S-</w:t>
+              <w:t>"</w:t>
+            </w:r>
+            <w:proofErr w:type="gramStart"/>
+            <w:r>
+              <w:rPr>
+                <w:rFonts w:cs="Segoe UI"/>
+                <w:color w:val="000000"/>
+                <w:sz w:val="16"/>
+                <w:szCs w:val="16"/>
+              </w:rPr>
+              <w:t>und</w:t>
+            </w:r>
+            <w:proofErr w:type="gramEnd"/>
+            <w:r>
+              <w:rPr>
+                <w:rFonts w:cs="Segoe UI"/>
+                <w:color w:val="000000"/>
+                <w:sz w:val="16"/>
+                <w:szCs w:val="16"/>
+              </w:rPr>
+              <w:t>_S4-5"(t - dt) + ("und_T3_to_4-5" - "S4-5_diag" - "und_4-5_mort" - "S-</w:t>
             </w:r>
             <w:proofErr w:type="spellStart"/>
             <w:r>
@@ -6609,6 +6774,7 @@
                 <w:szCs w:val="16"/>
               </w:rPr>
             </w:pPr>
+            <w:proofErr w:type="gramStart"/>
             <w:r>
               <w:rPr>
                 <w:rFonts w:cs="Segoe UI"/>
@@ -6616,7 +6782,17 @@
                 <w:sz w:val="16"/>
                 <w:szCs w:val="16"/>
               </w:rPr>
-              <w:t>KRT(t - dt) + ("S4-5_to_KRT" + "S-</w:t>
+              <w:t>KRT(</w:t>
+            </w:r>
+            <w:proofErr w:type="gramEnd"/>
+            <w:r>
+              <w:rPr>
+                <w:rFonts w:cs="Segoe UI"/>
+                <w:color w:val="000000"/>
+                <w:sz w:val="16"/>
+                <w:szCs w:val="16"/>
+              </w:rPr>
+              <w:t>t - dt) + ("S4-5_to_KRT" + "S-</w:t>
             </w:r>
             <w:proofErr w:type="spellStart"/>
             <w:r>
@@ -7730,7 +7906,29 @@
                 <w:szCs w:val="16"/>
                 <w:lang w:eastAsia="en-GB"/>
               </w:rPr>
-              <w:t>"und_</w:t>
+              <w:t>"</w:t>
+            </w:r>
+            <w:proofErr w:type="gramStart"/>
+            <w:r>
+              <w:rPr>
+                <w:rFonts w:eastAsia="Times New Roman" w:cs="Segoe UI"/>
+                <w:color w:val="000000"/>
+                <w:sz w:val="16"/>
+                <w:szCs w:val="16"/>
+                <w:lang w:eastAsia="en-GB"/>
+              </w:rPr>
+              <w:t>und</w:t>
+            </w:r>
+            <w:proofErr w:type="gramEnd"/>
+            <w:r>
+              <w:rPr>
+                <w:rFonts w:eastAsia="Times New Roman" w:cs="Segoe UI"/>
+                <w:color w:val="000000"/>
+                <w:sz w:val="16"/>
+                <w:szCs w:val="16"/>
+                <w:lang w:eastAsia="en-GB"/>
+              </w:rPr>
+              <w:t>_</w:t>
             </w:r>
             <w:r>
               <w:rPr>
@@ -7947,29 +8145,7 @@
                 <w:szCs w:val="16"/>
                 <w:lang w:eastAsia="en-GB"/>
               </w:rPr>
-              <w:t xml:space="preserve">(CKD_3 - diag_3_mort*Yr) * ("r3_to_4-5" - </w:t>
-            </w:r>
-            <w:proofErr w:type="spellStart"/>
-            <w:r>
-              <w:rPr>
-                <w:rFonts w:eastAsia="Times New Roman" w:cs="Segoe UI"/>
-                <w:color w:val="000000"/>
-                <w:sz w:val="16"/>
-                <w:szCs w:val="16"/>
-                <w:lang w:eastAsia="en-GB"/>
-              </w:rPr>
-              <w:t>diag_dm_progress_reduction_p_h_th</w:t>
-            </w:r>
-            <w:proofErr w:type="spellEnd"/>
-            <w:r>
-              <w:rPr>
-                <w:rFonts w:eastAsia="Times New Roman" w:cs="Segoe UI"/>
-                <w:color w:val="000000"/>
-                <w:sz w:val="16"/>
-                <w:szCs w:val="16"/>
-                <w:lang w:eastAsia="en-GB"/>
-              </w:rPr>
-              <w:t>)/100000</w:t>
+              <w:t>(CKD_3 - diag_3_mort*Yr) * "r_3_to_4-5"/100000</w:t>
             </w:r>
           </w:p>
         </w:tc>
@@ -8110,29 +8286,7 @@
                 <w:szCs w:val="16"/>
                 <w:lang w:eastAsia="en-GB"/>
               </w:rPr>
-              <w:t xml:space="preserve">("CKD_4-5_not_KRT"- "diag_4-5_mort"*Yr) * ("r4-5_to_KRT" - </w:t>
-            </w:r>
-            <w:proofErr w:type="spellStart"/>
-            <w:r>
-              <w:rPr>
-                <w:rFonts w:eastAsia="Times New Roman" w:cs="Segoe UI"/>
-                <w:color w:val="000000"/>
-                <w:sz w:val="16"/>
-                <w:szCs w:val="16"/>
-                <w:lang w:eastAsia="en-GB"/>
-              </w:rPr>
-              <w:t>diag_dm_progress_reduction_p_h_th</w:t>
-            </w:r>
-            <w:proofErr w:type="spellEnd"/>
-            <w:r>
-              <w:rPr>
-                <w:rFonts w:eastAsia="Times New Roman" w:cs="Segoe UI"/>
-                <w:color w:val="000000"/>
-                <w:sz w:val="16"/>
-                <w:szCs w:val="16"/>
-                <w:lang w:eastAsia="en-GB"/>
-              </w:rPr>
-              <w:t>)/100000</w:t>
+              <w:t>("CKD_4-5_not_KRT"- "diag_4-5_mort"*Yr) * "r_4-5_to_KRT"/100000</w:t>
             </w:r>
           </w:p>
         </w:tc>
@@ -9197,29 +9351,7 @@
                 <w:szCs w:val="16"/>
                 <w:lang w:eastAsia="en-GB"/>
               </w:rPr>
-              <w:t xml:space="preserve">und_S3 * (und_r_S3_mort - </w:t>
-            </w:r>
-            <w:proofErr w:type="spellStart"/>
-            <w:r>
-              <w:rPr>
-                <w:rFonts w:eastAsia="Times New Roman" w:cs="Segoe UI"/>
-                <w:color w:val="000000"/>
-                <w:sz w:val="16"/>
-                <w:szCs w:val="16"/>
-                <w:lang w:eastAsia="en-GB"/>
-              </w:rPr>
-              <w:t>und_dm_mort_reduction_p_h_th</w:t>
-            </w:r>
-            <w:proofErr w:type="spellEnd"/>
-            <w:r>
-              <w:rPr>
-                <w:rFonts w:eastAsia="Times New Roman" w:cs="Segoe UI"/>
-                <w:color w:val="000000"/>
-                <w:sz w:val="16"/>
-                <w:szCs w:val="16"/>
-                <w:lang w:eastAsia="en-GB"/>
-              </w:rPr>
-              <w:t>)/100000</w:t>
+              <w:t>und_S3 * r_und_S3_mort/100000</w:t>
             </w:r>
           </w:p>
         </w:tc>
@@ -9326,7 +9458,29 @@
                 <w:szCs w:val="16"/>
                 <w:lang w:eastAsia="en-GB"/>
               </w:rPr>
-              <w:t>"und_4-5_mort"</w:t>
+              <w:t>"</w:t>
+            </w:r>
+            <w:proofErr w:type="gramStart"/>
+            <w:r>
+              <w:rPr>
+                <w:rFonts w:eastAsia="Times New Roman" w:cs="Segoe UI"/>
+                <w:color w:val="000000"/>
+                <w:sz w:val="16"/>
+                <w:szCs w:val="16"/>
+                <w:lang w:eastAsia="en-GB"/>
+              </w:rPr>
+              <w:t>und</w:t>
+            </w:r>
+            <w:proofErr w:type="gramEnd"/>
+            <w:r>
+              <w:rPr>
+                <w:rFonts w:eastAsia="Times New Roman" w:cs="Segoe UI"/>
+                <w:color w:val="000000"/>
+                <w:sz w:val="16"/>
+                <w:szCs w:val="16"/>
+                <w:lang w:eastAsia="en-GB"/>
+              </w:rPr>
+              <w:t>_4-5_mort"</w:t>
             </w:r>
           </w:p>
         </w:tc>
@@ -9360,29 +9514,29 @@
                 <w:szCs w:val="16"/>
                 <w:lang w:eastAsia="en-GB"/>
               </w:rPr>
-              <w:t xml:space="preserve">"und_S4-5" * ("und_rS4-5_mort" - </w:t>
-            </w:r>
-            <w:proofErr w:type="spellStart"/>
-            <w:r>
-              <w:rPr>
-                <w:rFonts w:eastAsia="Times New Roman" w:cs="Segoe UI"/>
-                <w:color w:val="000000"/>
-                <w:sz w:val="16"/>
-                <w:szCs w:val="16"/>
-                <w:lang w:eastAsia="en-GB"/>
-              </w:rPr>
-              <w:t>und_dm_mort_reduction_p_h_th</w:t>
-            </w:r>
-            <w:proofErr w:type="spellEnd"/>
-            <w:r>
-              <w:rPr>
-                <w:rFonts w:eastAsia="Times New Roman" w:cs="Segoe UI"/>
-                <w:color w:val="000000"/>
-                <w:sz w:val="16"/>
-                <w:szCs w:val="16"/>
-                <w:lang w:eastAsia="en-GB"/>
-              </w:rPr>
-              <w:t>)/100000</w:t>
+              <w:t>"</w:t>
+            </w:r>
+            <w:proofErr w:type="gramStart"/>
+            <w:r>
+              <w:rPr>
+                <w:rFonts w:eastAsia="Times New Roman" w:cs="Segoe UI"/>
+                <w:color w:val="000000"/>
+                <w:sz w:val="16"/>
+                <w:szCs w:val="16"/>
+                <w:lang w:eastAsia="en-GB"/>
+              </w:rPr>
+              <w:t>und</w:t>
+            </w:r>
+            <w:proofErr w:type="gramEnd"/>
+            <w:r>
+              <w:rPr>
+                <w:rFonts w:eastAsia="Times New Roman" w:cs="Segoe UI"/>
+                <w:color w:val="000000"/>
+                <w:sz w:val="16"/>
+                <w:szCs w:val="16"/>
+                <w:lang w:eastAsia="en-GB"/>
+              </w:rPr>
+              <w:t>_S4-5" * "r_und_S4-5_mort"/100000</w:t>
             </w:r>
           </w:p>
         </w:tc>
@@ -9523,29 +9677,7 @@
                 <w:szCs w:val="16"/>
                 <w:lang w:eastAsia="en-GB"/>
               </w:rPr>
-              <w:t xml:space="preserve">CKD_3 * (r_S3_mort - </w:t>
-            </w:r>
-            <w:proofErr w:type="spellStart"/>
-            <w:r>
-              <w:rPr>
-                <w:rFonts w:eastAsia="Times New Roman" w:cs="Segoe UI"/>
-                <w:color w:val="000000"/>
-                <w:sz w:val="16"/>
-                <w:szCs w:val="16"/>
-                <w:lang w:eastAsia="en-GB"/>
-              </w:rPr>
-              <w:t>diag_dm_mort_reduction_p_h_th</w:t>
-            </w:r>
-            <w:proofErr w:type="spellEnd"/>
-            <w:r>
-              <w:rPr>
-                <w:rFonts w:eastAsia="Times New Roman" w:cs="Segoe UI"/>
-                <w:color w:val="000000"/>
-                <w:sz w:val="16"/>
-                <w:szCs w:val="16"/>
-                <w:lang w:eastAsia="en-GB"/>
-              </w:rPr>
-              <w:t>)/100000</w:t>
+              <w:t>CKD_3 * r_S3_mort/100000</w:t>
             </w:r>
           </w:p>
         </w:tc>
@@ -9652,7 +9784,29 @@
                 <w:szCs w:val="16"/>
                 <w:lang w:eastAsia="en-GB"/>
               </w:rPr>
-              <w:t>"diag_4-5_mort"</w:t>
+              <w:t>"</w:t>
+            </w:r>
+            <w:proofErr w:type="gramStart"/>
+            <w:r>
+              <w:rPr>
+                <w:rFonts w:eastAsia="Times New Roman" w:cs="Segoe UI"/>
+                <w:color w:val="000000"/>
+                <w:sz w:val="16"/>
+                <w:szCs w:val="16"/>
+                <w:lang w:eastAsia="en-GB"/>
+              </w:rPr>
+              <w:t>diag</w:t>
+            </w:r>
+            <w:proofErr w:type="gramEnd"/>
+            <w:r>
+              <w:rPr>
+                <w:rFonts w:eastAsia="Times New Roman" w:cs="Segoe UI"/>
+                <w:color w:val="000000"/>
+                <w:sz w:val="16"/>
+                <w:szCs w:val="16"/>
+                <w:lang w:eastAsia="en-GB"/>
+              </w:rPr>
+              <w:t>_4-5_mort"</w:t>
             </w:r>
           </w:p>
         </w:tc>
@@ -9686,29 +9840,7 @@
                 <w:szCs w:val="16"/>
                 <w:lang w:eastAsia="en-GB"/>
               </w:rPr>
-              <w:t xml:space="preserve">"CKD_4-5_not_KRT" * ("r_S4-5_mort" - </w:t>
-            </w:r>
-            <w:proofErr w:type="spellStart"/>
-            <w:r>
-              <w:rPr>
-                <w:rFonts w:eastAsia="Times New Roman" w:cs="Segoe UI"/>
-                <w:color w:val="000000"/>
-                <w:sz w:val="16"/>
-                <w:szCs w:val="16"/>
-                <w:lang w:eastAsia="en-GB"/>
-              </w:rPr>
-              <w:t>diag_dm_mort_reduction_p_h_th</w:t>
-            </w:r>
-            <w:proofErr w:type="spellEnd"/>
-            <w:r>
-              <w:rPr>
-                <w:rFonts w:eastAsia="Times New Roman" w:cs="Segoe UI"/>
-                <w:color w:val="000000"/>
-                <w:sz w:val="16"/>
-                <w:szCs w:val="16"/>
-                <w:lang w:eastAsia="en-GB"/>
-              </w:rPr>
-              <w:t>)/100000</w:t>
+              <w:t>"CKD_4-5_not_KRT" *"r_S4-5_mort"/100000</w:t>
             </w:r>
           </w:p>
         </w:tc>
@@ -10516,7 +10648,41 @@
                 <w:szCs w:val="16"/>
                 <w:lang w:eastAsia="en-GB"/>
               </w:rPr>
-              <w:t>"und_r_3_to_4-5"</w:t>
+              <w:t>"</w:t>
+            </w:r>
+            <w:proofErr w:type="spellStart"/>
+            <w:proofErr w:type="gramStart"/>
+            <w:r>
+              <w:rPr>
+                <w:rFonts w:eastAsia="Times New Roman" w:cs="Segoe UI"/>
+                <w:color w:val="000000"/>
+                <w:sz w:val="16"/>
+                <w:szCs w:val="16"/>
+                <w:lang w:eastAsia="en-GB"/>
+              </w:rPr>
+              <w:t>calib</w:t>
+            </w:r>
+            <w:proofErr w:type="spellEnd"/>
+            <w:proofErr w:type="gramEnd"/>
+            <w:r>
+              <w:rPr>
+                <w:rFonts w:eastAsia="Times New Roman" w:cs="Segoe UI"/>
+                <w:color w:val="000000"/>
+                <w:sz w:val="16"/>
+                <w:szCs w:val="16"/>
+                <w:lang w:eastAsia="en-GB"/>
+              </w:rPr>
+              <w:t xml:space="preserve"> </w:t>
+            </w:r>
+            <w:r>
+              <w:rPr>
+                <w:rFonts w:eastAsia="Times New Roman" w:cs="Segoe UI"/>
+                <w:color w:val="000000"/>
+                <w:sz w:val="16"/>
+                <w:szCs w:val="16"/>
+                <w:lang w:eastAsia="en-GB"/>
+              </w:rPr>
+              <w:t>und_r_3_to_4-5"</w:t>
             </w:r>
           </w:p>
         </w:tc>
@@ -10639,7 +10805,41 @@
                 <w:szCs w:val="16"/>
                 <w:lang w:eastAsia="en-GB"/>
               </w:rPr>
-              <w:t>"r3_to_4-5"</w:t>
+              <w:t>"</w:t>
+            </w:r>
+            <w:proofErr w:type="spellStart"/>
+            <w:proofErr w:type="gramStart"/>
+            <w:r>
+              <w:rPr>
+                <w:rFonts w:eastAsia="Times New Roman" w:cs="Segoe UI"/>
+                <w:color w:val="000000"/>
+                <w:sz w:val="16"/>
+                <w:szCs w:val="16"/>
+                <w:lang w:eastAsia="en-GB"/>
+              </w:rPr>
+              <w:t>calib</w:t>
+            </w:r>
+            <w:proofErr w:type="spellEnd"/>
+            <w:proofErr w:type="gramEnd"/>
+            <w:r>
+              <w:rPr>
+                <w:rFonts w:eastAsia="Times New Roman" w:cs="Segoe UI"/>
+                <w:color w:val="000000"/>
+                <w:sz w:val="16"/>
+                <w:szCs w:val="16"/>
+                <w:lang w:eastAsia="en-GB"/>
+              </w:rPr>
+              <w:t xml:space="preserve"> </w:t>
+            </w:r>
+            <w:r>
+              <w:rPr>
+                <w:rFonts w:eastAsia="Times New Roman" w:cs="Segoe UI"/>
+                <w:color w:val="000000"/>
+                <w:sz w:val="16"/>
+                <w:szCs w:val="16"/>
+                <w:lang w:eastAsia="en-GB"/>
+              </w:rPr>
+              <w:t>r3_to_4-5"</w:t>
             </w:r>
           </w:p>
         </w:tc>
@@ -10762,7 +10962,41 @@
                 <w:szCs w:val="16"/>
                 <w:lang w:eastAsia="en-GB"/>
               </w:rPr>
-              <w:t>"r4-5_to_KRT"</w:t>
+              <w:t>"</w:t>
+            </w:r>
+            <w:proofErr w:type="spellStart"/>
+            <w:proofErr w:type="gramStart"/>
+            <w:r>
+              <w:rPr>
+                <w:rFonts w:eastAsia="Times New Roman" w:cs="Segoe UI"/>
+                <w:color w:val="000000"/>
+                <w:sz w:val="16"/>
+                <w:szCs w:val="16"/>
+                <w:lang w:eastAsia="en-GB"/>
+              </w:rPr>
+              <w:t>calib</w:t>
+            </w:r>
+            <w:proofErr w:type="spellEnd"/>
+            <w:proofErr w:type="gramEnd"/>
+            <w:r>
+              <w:rPr>
+                <w:rFonts w:eastAsia="Times New Roman" w:cs="Segoe UI"/>
+                <w:color w:val="000000"/>
+                <w:sz w:val="16"/>
+                <w:szCs w:val="16"/>
+                <w:lang w:eastAsia="en-GB"/>
+              </w:rPr>
+              <w:t xml:space="preserve"> </w:t>
+            </w:r>
+            <w:r>
+              <w:rPr>
+                <w:rFonts w:eastAsia="Times New Roman" w:cs="Segoe UI"/>
+                <w:color w:val="000000"/>
+                <w:sz w:val="16"/>
+                <w:szCs w:val="16"/>
+                <w:lang w:eastAsia="en-GB"/>
+              </w:rPr>
+              <w:t>r4-5_to_KRT"</w:t>
             </w:r>
           </w:p>
         </w:tc>
@@ -10877,6 +11111,28 @@
                 <w:lang w:eastAsia="en-GB"/>
               </w:rPr>
             </w:pPr>
+            <w:proofErr w:type="spellStart"/>
+            <w:r>
+              <w:rPr>
+                <w:rFonts w:eastAsia="Times New Roman" w:cs="Segoe UI"/>
+                <w:color w:val="000000"/>
+                <w:sz w:val="16"/>
+                <w:szCs w:val="16"/>
+                <w:lang w:eastAsia="en-GB"/>
+              </w:rPr>
+              <w:t>calib</w:t>
+            </w:r>
+            <w:proofErr w:type="spellEnd"/>
+            <w:r>
+              <w:rPr>
+                <w:rFonts w:eastAsia="Times New Roman" w:cs="Segoe UI"/>
+                <w:color w:val="000000"/>
+                <w:sz w:val="16"/>
+                <w:szCs w:val="16"/>
+                <w:lang w:eastAsia="en-GB"/>
+              </w:rPr>
+              <w:t xml:space="preserve"> </w:t>
+            </w:r>
             <w:r>
               <w:rPr>
                 <w:rFonts w:eastAsia="Times New Roman" w:cs="Segoe UI"/>
@@ -11008,7 +11264,41 @@
                 <w:szCs w:val="16"/>
                 <w:lang w:eastAsia="en-GB"/>
               </w:rPr>
-              <w:t>"r4-5_diag"</w:t>
+              <w:t>"</w:t>
+            </w:r>
+            <w:proofErr w:type="spellStart"/>
+            <w:proofErr w:type="gramStart"/>
+            <w:r>
+              <w:rPr>
+                <w:rFonts w:eastAsia="Times New Roman" w:cs="Segoe UI"/>
+                <w:color w:val="000000"/>
+                <w:sz w:val="16"/>
+                <w:szCs w:val="16"/>
+                <w:lang w:eastAsia="en-GB"/>
+              </w:rPr>
+              <w:t>calib</w:t>
+            </w:r>
+            <w:proofErr w:type="spellEnd"/>
+            <w:proofErr w:type="gramEnd"/>
+            <w:r>
+              <w:rPr>
+                <w:rFonts w:eastAsia="Times New Roman" w:cs="Segoe UI"/>
+                <w:color w:val="000000"/>
+                <w:sz w:val="16"/>
+                <w:szCs w:val="16"/>
+                <w:lang w:eastAsia="en-GB"/>
+              </w:rPr>
+              <w:t xml:space="preserve"> </w:t>
+            </w:r>
+            <w:r>
+              <w:rPr>
+                <w:rFonts w:eastAsia="Times New Roman" w:cs="Segoe UI"/>
+                <w:color w:val="000000"/>
+                <w:sz w:val="16"/>
+                <w:szCs w:val="16"/>
+                <w:lang w:eastAsia="en-GB"/>
+              </w:rPr>
+              <w:t>r4-5_diag"</w:t>
             </w:r>
           </w:p>
         </w:tc>
@@ -12127,27 +12417,7 @@
                 <w:szCs w:val="16"/>
                 <w:lang w:eastAsia="en-GB"/>
               </w:rPr>
-              <w:t xml:space="preserve">Annual primary care costs per person with stage </w:t>
-            </w:r>
-            <w:r>
-              <w:rPr>
-                <w:rFonts w:eastAsia="Times New Roman" w:cs="Segoe UI"/>
-                <w:color w:val="000000"/>
-                <w:sz w:val="16"/>
-                <w:szCs w:val="16"/>
-                <w:lang w:eastAsia="en-GB"/>
-              </w:rPr>
-              <w:t xml:space="preserve">4/5 </w:t>
-            </w:r>
-            <w:r>
-              <w:rPr>
-                <w:rFonts w:eastAsia="Times New Roman" w:cs="Segoe UI"/>
-                <w:color w:val="000000"/>
-                <w:sz w:val="16"/>
-                <w:szCs w:val="16"/>
-                <w:lang w:eastAsia="en-GB"/>
-              </w:rPr>
-              <w:t>CKD</w:t>
+              <w:t>Annual primary care costs per person with stage 4/5 CKD</w:t>
             </w:r>
           </w:p>
         </w:tc>
@@ -17578,7 +17848,29 @@
                 <w:szCs w:val="16"/>
                 <w:lang w:eastAsia="en-GB"/>
               </w:rPr>
-              <w:t>"adj_r_undS3_to_4-5"</w:t>
+              <w:t>"</w:t>
+            </w:r>
+            <w:proofErr w:type="gramStart"/>
+            <w:r>
+              <w:rPr>
+                <w:rFonts w:eastAsia="Times New Roman" w:cs="Segoe UI"/>
+                <w:color w:val="000000"/>
+                <w:sz w:val="16"/>
+                <w:szCs w:val="16"/>
+                <w:lang w:eastAsia="en-GB"/>
+              </w:rPr>
+              <w:t>adj</w:t>
+            </w:r>
+            <w:proofErr w:type="gramEnd"/>
+            <w:r>
+              <w:rPr>
+                <w:rFonts w:eastAsia="Times New Roman" w:cs="Segoe UI"/>
+                <w:color w:val="000000"/>
+                <w:sz w:val="16"/>
+                <w:szCs w:val="16"/>
+                <w:lang w:eastAsia="en-GB"/>
+              </w:rPr>
+              <w:t>_r_undS3_to_4-5"</w:t>
             </w:r>
           </w:p>
         </w:tc>
@@ -17613,7 +17905,29 @@
                 <w:szCs w:val="16"/>
                 <w:lang w:eastAsia="en-GB"/>
               </w:rPr>
-              <w:t>"und_r_3_to_4-5"-und_dm_progress_reduction_p_h_th</w:t>
+              <w:t>"</w:t>
+            </w:r>
+            <w:proofErr w:type="gramStart"/>
+            <w:r>
+              <w:rPr>
+                <w:rFonts w:eastAsia="Times New Roman" w:cs="Segoe UI"/>
+                <w:color w:val="000000"/>
+                <w:sz w:val="16"/>
+                <w:szCs w:val="16"/>
+                <w:lang w:eastAsia="en-GB"/>
+              </w:rPr>
+              <w:t>und</w:t>
+            </w:r>
+            <w:proofErr w:type="gramEnd"/>
+            <w:r>
+              <w:rPr>
+                <w:rFonts w:eastAsia="Times New Roman" w:cs="Segoe UI"/>
+                <w:color w:val="000000"/>
+                <w:sz w:val="16"/>
+                <w:szCs w:val="16"/>
+                <w:lang w:eastAsia="en-GB"/>
+              </w:rPr>
+              <w:t>_r_3_to_4-5"-und_dm_progress_reduction_p_h_th</w:t>
             </w:r>
           </w:p>
         </w:tc>
@@ -17888,7 +18202,29 @@
                 <w:szCs w:val="16"/>
                 <w:lang w:eastAsia="en-GB"/>
               </w:rPr>
-              <w:t>"adj_r4-5_diag"</w:t>
+              <w:t>"</w:t>
+            </w:r>
+            <w:proofErr w:type="gramStart"/>
+            <w:r>
+              <w:rPr>
+                <w:rFonts w:eastAsia="Times New Roman" w:cs="Segoe UI"/>
+                <w:color w:val="000000"/>
+                <w:sz w:val="16"/>
+                <w:szCs w:val="16"/>
+                <w:lang w:eastAsia="en-GB"/>
+              </w:rPr>
+              <w:t>adj</w:t>
+            </w:r>
+            <w:proofErr w:type="gramEnd"/>
+            <w:r>
+              <w:rPr>
+                <w:rFonts w:eastAsia="Times New Roman" w:cs="Segoe UI"/>
+                <w:color w:val="000000"/>
+                <w:sz w:val="16"/>
+                <w:szCs w:val="16"/>
+                <w:lang w:eastAsia="en-GB"/>
+              </w:rPr>
+              <w:t>_r4-5_diag"</w:t>
             </w:r>
           </w:p>
         </w:tc>
@@ -18043,7 +18379,29 @@
                 <w:szCs w:val="16"/>
                 <w:lang w:eastAsia="en-GB"/>
               </w:rPr>
-              <w:t>"adj_r4-5_to_KRT"</w:t>
+              <w:t>"</w:t>
+            </w:r>
+            <w:proofErr w:type="gramStart"/>
+            <w:r>
+              <w:rPr>
+                <w:rFonts w:eastAsia="Times New Roman" w:cs="Segoe UI"/>
+                <w:color w:val="000000"/>
+                <w:sz w:val="16"/>
+                <w:szCs w:val="16"/>
+                <w:lang w:eastAsia="en-GB"/>
+              </w:rPr>
+              <w:t>adj</w:t>
+            </w:r>
+            <w:proofErr w:type="gramEnd"/>
+            <w:r>
+              <w:rPr>
+                <w:rFonts w:eastAsia="Times New Roman" w:cs="Segoe UI"/>
+                <w:color w:val="000000"/>
+                <w:sz w:val="16"/>
+                <w:szCs w:val="16"/>
+                <w:lang w:eastAsia="en-GB"/>
+              </w:rPr>
+              <w:t>_r4-5_to_KRT"</w:t>
             </w:r>
           </w:p>
         </w:tc>
@@ -18512,7 +18870,29 @@
                 <w:szCs w:val="16"/>
                 <w:lang w:eastAsia="en-GB"/>
               </w:rPr>
-              <w:t>"adj_rS3_to_4-5"</w:t>
+              <w:t>"</w:t>
+            </w:r>
+            <w:proofErr w:type="gramStart"/>
+            <w:r>
+              <w:rPr>
+                <w:rFonts w:eastAsia="Times New Roman" w:cs="Segoe UI"/>
+                <w:color w:val="000000"/>
+                <w:sz w:val="16"/>
+                <w:szCs w:val="16"/>
+                <w:lang w:eastAsia="en-GB"/>
+              </w:rPr>
+              <w:t>adj</w:t>
+            </w:r>
+            <w:proofErr w:type="gramEnd"/>
+            <w:r>
+              <w:rPr>
+                <w:rFonts w:eastAsia="Times New Roman" w:cs="Segoe UI"/>
+                <w:color w:val="000000"/>
+                <w:sz w:val="16"/>
+                <w:szCs w:val="16"/>
+                <w:lang w:eastAsia="en-GB"/>
+              </w:rPr>
+              <w:t>_rS3_to_4-5"</w:t>
             </w:r>
           </w:p>
         </w:tc>
@@ -18667,7 +19047,29 @@
                 <w:szCs w:val="16"/>
                 <w:lang w:eastAsia="en-GB"/>
               </w:rPr>
-              <w:t>"adj_rS4-5_mort"</w:t>
+              <w:t>"</w:t>
+            </w:r>
+            <w:proofErr w:type="gramStart"/>
+            <w:r>
+              <w:rPr>
+                <w:rFonts w:eastAsia="Times New Roman" w:cs="Segoe UI"/>
+                <w:color w:val="000000"/>
+                <w:sz w:val="16"/>
+                <w:szCs w:val="16"/>
+                <w:lang w:eastAsia="en-GB"/>
+              </w:rPr>
+              <w:t>adj</w:t>
+            </w:r>
+            <w:proofErr w:type="gramEnd"/>
+            <w:r>
+              <w:rPr>
+                <w:rFonts w:eastAsia="Times New Roman" w:cs="Segoe UI"/>
+                <w:color w:val="000000"/>
+                <w:sz w:val="16"/>
+                <w:szCs w:val="16"/>
+                <w:lang w:eastAsia="en-GB"/>
+              </w:rPr>
+              <w:t>_rS4-5_mort"</w:t>
             </w:r>
           </w:p>
         </w:tc>
@@ -18977,7 +19379,29 @@
                 <w:szCs w:val="16"/>
                 <w:lang w:eastAsia="en-GB"/>
               </w:rPr>
-              <w:t>"adj_und_rS4-5_mort"</w:t>
+              <w:t>"</w:t>
+            </w:r>
+            <w:proofErr w:type="gramStart"/>
+            <w:r>
+              <w:rPr>
+                <w:rFonts w:eastAsia="Times New Roman" w:cs="Segoe UI"/>
+                <w:color w:val="000000"/>
+                <w:sz w:val="16"/>
+                <w:szCs w:val="16"/>
+                <w:lang w:eastAsia="en-GB"/>
+              </w:rPr>
+              <w:t>adj</w:t>
+            </w:r>
+            <w:proofErr w:type="gramEnd"/>
+            <w:r>
+              <w:rPr>
+                <w:rFonts w:eastAsia="Times New Roman" w:cs="Segoe UI"/>
+                <w:color w:val="000000"/>
+                <w:sz w:val="16"/>
+                <w:szCs w:val="16"/>
+                <w:lang w:eastAsia="en-GB"/>
+              </w:rPr>
+              <w:t>_und_rS4-5_mort"</w:t>
             </w:r>
           </w:p>
         </w:tc>
@@ -19212,7 +19636,29 @@
                 <w:szCs w:val="16"/>
                 <w:lang w:eastAsia="en-GB"/>
               </w:rPr>
-              <w:t>Total annual cost primary care undiagnosed stage 3</w:t>
+              <w:t xml:space="preserve">Total annual cost primary </w:t>
+            </w:r>
+            <w:proofErr w:type="gramStart"/>
+            <w:r>
+              <w:rPr>
+                <w:rFonts w:eastAsia="Times New Roman" w:cs="Segoe UI"/>
+                <w:color w:val="000000"/>
+                <w:sz w:val="16"/>
+                <w:szCs w:val="16"/>
+                <w:lang w:eastAsia="en-GB"/>
+              </w:rPr>
+              <w:t>care</w:t>
+            </w:r>
+            <w:proofErr w:type="gramEnd"/>
+            <w:r>
+              <w:rPr>
+                <w:rFonts w:eastAsia="Times New Roman" w:cs="Segoe UI"/>
+                <w:color w:val="000000"/>
+                <w:sz w:val="16"/>
+                <w:szCs w:val="16"/>
+                <w:lang w:eastAsia="en-GB"/>
+              </w:rPr>
+              <w:t xml:space="preserve"> undiagnosed stage 3</w:t>
             </w:r>
           </w:p>
         </w:tc>
@@ -19287,7 +19733,29 @@
                 <w:szCs w:val="16"/>
                 <w:lang w:eastAsia="en-GB"/>
               </w:rPr>
-              <w:t>"cost_pc_s4-5_undiag"</w:t>
+              <w:t>"</w:t>
+            </w:r>
+            <w:proofErr w:type="gramStart"/>
+            <w:r>
+              <w:rPr>
+                <w:rFonts w:eastAsia="Times New Roman" w:cs="Segoe UI"/>
+                <w:color w:val="000000"/>
+                <w:sz w:val="16"/>
+                <w:szCs w:val="16"/>
+                <w:lang w:eastAsia="en-GB"/>
+              </w:rPr>
+              <w:t>cost</w:t>
+            </w:r>
+            <w:proofErr w:type="gramEnd"/>
+            <w:r>
+              <w:rPr>
+                <w:rFonts w:eastAsia="Times New Roman" w:cs="Segoe UI"/>
+                <w:color w:val="000000"/>
+                <w:sz w:val="16"/>
+                <w:szCs w:val="16"/>
+                <w:lang w:eastAsia="en-GB"/>
+              </w:rPr>
+              <w:t>_pc_s4-5_undiag"</w:t>
             </w:r>
             <w:r>
               <w:rPr>
@@ -19332,7 +19800,29 @@
                 <w:szCs w:val="16"/>
                 <w:lang w:eastAsia="en-GB"/>
               </w:rPr>
-              <w:t>"costs_pc_stage_4-5_pp_pa" * "und_S4-5"</w:t>
+              <w:t>"</w:t>
+            </w:r>
+            <w:proofErr w:type="gramStart"/>
+            <w:r>
+              <w:rPr>
+                <w:rFonts w:eastAsia="Times New Roman" w:cs="Segoe UI"/>
+                <w:color w:val="000000"/>
+                <w:sz w:val="16"/>
+                <w:szCs w:val="16"/>
+                <w:lang w:eastAsia="en-GB"/>
+              </w:rPr>
+              <w:t>costs</w:t>
+            </w:r>
+            <w:proofErr w:type="gramEnd"/>
+            <w:r>
+              <w:rPr>
+                <w:rFonts w:eastAsia="Times New Roman" w:cs="Segoe UI"/>
+                <w:color w:val="000000"/>
+                <w:sz w:val="16"/>
+                <w:szCs w:val="16"/>
+                <w:lang w:eastAsia="en-GB"/>
+              </w:rPr>
+              <w:t>_pc_stage_4-5_pp_pa" * "und_S4-5"</w:t>
             </w:r>
           </w:p>
         </w:tc>
@@ -19367,17 +19857,29 @@
                 <w:szCs w:val="16"/>
                 <w:lang w:eastAsia="en-GB"/>
               </w:rPr>
-              <w:t xml:space="preserve">Total annual cost primary care undiagnosed stage </w:t>
-            </w:r>
-            <w:r>
-              <w:rPr>
-                <w:rFonts w:eastAsia="Times New Roman" w:cs="Segoe UI"/>
-                <w:color w:val="000000"/>
-                <w:sz w:val="16"/>
-                <w:szCs w:val="16"/>
-                <w:lang w:eastAsia="en-GB"/>
-              </w:rPr>
-              <w:t>4/5</w:t>
+              <w:t xml:space="preserve">Total annual cost primary </w:t>
+            </w:r>
+            <w:proofErr w:type="gramStart"/>
+            <w:r>
+              <w:rPr>
+                <w:rFonts w:eastAsia="Times New Roman" w:cs="Segoe UI"/>
+                <w:color w:val="000000"/>
+                <w:sz w:val="16"/>
+                <w:szCs w:val="16"/>
+                <w:lang w:eastAsia="en-GB"/>
+              </w:rPr>
+              <w:t>care</w:t>
+            </w:r>
+            <w:proofErr w:type="gramEnd"/>
+            <w:r>
+              <w:rPr>
+                <w:rFonts w:eastAsia="Times New Roman" w:cs="Segoe UI"/>
+                <w:color w:val="000000"/>
+                <w:sz w:val="16"/>
+                <w:szCs w:val="16"/>
+                <w:lang w:eastAsia="en-GB"/>
+              </w:rPr>
+              <w:t xml:space="preserve"> undiagnosed stage 4/5</w:t>
             </w:r>
           </w:p>
         </w:tc>
@@ -19607,7 +20109,29 @@
                 <w:szCs w:val="16"/>
                 <w:lang w:eastAsia="en-GB"/>
               </w:rPr>
-              <w:t>"cost_pc_stage_4-5_diag"</w:t>
+              <w:t>"</w:t>
+            </w:r>
+            <w:proofErr w:type="gramStart"/>
+            <w:r>
+              <w:rPr>
+                <w:rFonts w:eastAsia="Times New Roman" w:cs="Segoe UI"/>
+                <w:color w:val="000000"/>
+                <w:sz w:val="16"/>
+                <w:szCs w:val="16"/>
+                <w:lang w:eastAsia="en-GB"/>
+              </w:rPr>
+              <w:t>cost</w:t>
+            </w:r>
+            <w:proofErr w:type="gramEnd"/>
+            <w:r>
+              <w:rPr>
+                <w:rFonts w:eastAsia="Times New Roman" w:cs="Segoe UI"/>
+                <w:color w:val="000000"/>
+                <w:sz w:val="16"/>
+                <w:szCs w:val="16"/>
+                <w:lang w:eastAsia="en-GB"/>
+              </w:rPr>
+              <w:t>_pc_stage_4-5_diag"</w:t>
             </w:r>
             <w:r>
               <w:rPr>
@@ -19652,7 +20176,29 @@
                 <w:szCs w:val="16"/>
                 <w:lang w:eastAsia="en-GB"/>
               </w:rPr>
-              <w:t>"costs_pc_stage_4-5_pp_pa" * "CKD_4-5_not_KRT"</w:t>
+              <w:t>"</w:t>
+            </w:r>
+            <w:proofErr w:type="gramStart"/>
+            <w:r>
+              <w:rPr>
+                <w:rFonts w:eastAsia="Times New Roman" w:cs="Segoe UI"/>
+                <w:color w:val="000000"/>
+                <w:sz w:val="16"/>
+                <w:szCs w:val="16"/>
+                <w:lang w:eastAsia="en-GB"/>
+              </w:rPr>
+              <w:t>costs</w:t>
+            </w:r>
+            <w:proofErr w:type="gramEnd"/>
+            <w:r>
+              <w:rPr>
+                <w:rFonts w:eastAsia="Times New Roman" w:cs="Segoe UI"/>
+                <w:color w:val="000000"/>
+                <w:sz w:val="16"/>
+                <w:szCs w:val="16"/>
+                <w:lang w:eastAsia="en-GB"/>
+              </w:rPr>
+              <w:t>_pc_stage_4-5_pp_pa" * "CKD_4-5_not_KRT"</w:t>
             </w:r>
           </w:p>
         </w:tc>
@@ -19687,17 +20233,7 @@
                 <w:szCs w:val="16"/>
                 <w:lang w:eastAsia="en-GB"/>
               </w:rPr>
-              <w:t xml:space="preserve">Total annual cost primary care diagnosed stage </w:t>
-            </w:r>
-            <w:r>
-              <w:rPr>
-                <w:rFonts w:eastAsia="Times New Roman" w:cs="Segoe UI"/>
-                <w:color w:val="000000"/>
-                <w:sz w:val="16"/>
-                <w:szCs w:val="16"/>
-                <w:lang w:eastAsia="en-GB"/>
-              </w:rPr>
-              <w:t>4/5</w:t>
+              <w:t>Total annual cost primary care diagnosed stage 4/5</w:t>
             </w:r>
           </w:p>
         </w:tc>
@@ -20157,7 +20693,29 @@
                 <w:szCs w:val="16"/>
                 <w:lang w:eastAsia="en-GB"/>
               </w:rPr>
-              <w:t>"cost_pc_s4-5_undiag" + cost_pc_s3_undiag</w:t>
+              <w:t>"</w:t>
+            </w:r>
+            <w:proofErr w:type="gramStart"/>
+            <w:r>
+              <w:rPr>
+                <w:rFonts w:eastAsia="Times New Roman" w:cs="Segoe UI"/>
+                <w:color w:val="000000"/>
+                <w:sz w:val="16"/>
+                <w:szCs w:val="16"/>
+                <w:lang w:eastAsia="en-GB"/>
+              </w:rPr>
+              <w:t>cost</w:t>
+            </w:r>
+            <w:proofErr w:type="gramEnd"/>
+            <w:r>
+              <w:rPr>
+                <w:rFonts w:eastAsia="Times New Roman" w:cs="Segoe UI"/>
+                <w:color w:val="000000"/>
+                <w:sz w:val="16"/>
+                <w:szCs w:val="16"/>
+                <w:lang w:eastAsia="en-GB"/>
+              </w:rPr>
+              <w:t>_pc_s4-5_undiag" + cost_pc_s3_undiag</w:t>
             </w:r>
           </w:p>
         </w:tc>
@@ -20192,27 +20750,7 @@
                 <w:szCs w:val="16"/>
                 <w:lang w:eastAsia="en-GB"/>
               </w:rPr>
-              <w:t xml:space="preserve">Annual cost primary care in </w:t>
-            </w:r>
-            <w:r>
-              <w:rPr>
-                <w:rFonts w:eastAsia="Times New Roman" w:cs="Segoe UI"/>
-                <w:color w:val="000000"/>
-                <w:sz w:val="16"/>
-                <w:szCs w:val="16"/>
-                <w:lang w:eastAsia="en-GB"/>
-              </w:rPr>
-              <w:t>un</w:t>
-            </w:r>
-            <w:r>
-              <w:rPr>
-                <w:rFonts w:eastAsia="Times New Roman" w:cs="Segoe UI"/>
-                <w:color w:val="000000"/>
-                <w:sz w:val="16"/>
-                <w:szCs w:val="16"/>
-                <w:lang w:eastAsia="en-GB"/>
-              </w:rPr>
-              <w:t>diagnosed stages 3-5</w:t>
+              <w:t>Annual cost primary care in undiagnosed stages 3-5</w:t>
             </w:r>
           </w:p>
         </w:tc>
@@ -20796,6 +21334,7 @@
                 <w:lang w:eastAsia="en-GB"/>
               </w:rPr>
             </w:pPr>
+            <w:proofErr w:type="gramStart"/>
             <w:r>
               <w:rPr>
                 <w:rFonts w:eastAsia="Times New Roman" w:cs="Segoe UI"/>
@@ -20807,6 +21346,7 @@
               <w:t>RUNCUM(</w:t>
             </w:r>
             <w:proofErr w:type="spellStart"/>
+            <w:proofErr w:type="gramEnd"/>
             <w:r>
               <w:rPr>
                 <w:rFonts w:eastAsia="Times New Roman" w:cs="Segoe UI"/>
@@ -23277,7 +23817,15 @@
     </w:p>
     <w:p>
       <w:r>
-        <w:t xml:space="preserve">Data wrangling was carried out using R, and documented </w:t>
+        <w:t xml:space="preserve">Data wrangling was carried out using </w:t>
+      </w:r>
+      <w:proofErr w:type="gramStart"/>
+      <w:r>
+        <w:t>R, and</w:t>
+      </w:r>
+      <w:proofErr w:type="gramEnd"/>
+      <w:r>
+        <w:t xml:space="preserve"> documented </w:t>
       </w:r>
       <w:r>
         <w:t>in Quarto</w:t>
@@ -23843,7 +24391,25 @@
                 <w:sz w:val="18"/>
                 <w:szCs w:val="18"/>
               </w:rPr>
-              <w:t>"und_r_3_to_4-5"</w:t>
+              <w:t>"</w:t>
+            </w:r>
+            <w:proofErr w:type="gramStart"/>
+            <w:r>
+              <w:rPr>
+                <w:rFonts w:cs="Segoe UI"/>
+                <w:sz w:val="18"/>
+                <w:szCs w:val="18"/>
+              </w:rPr>
+              <w:t>und</w:t>
+            </w:r>
+            <w:proofErr w:type="gramEnd"/>
+            <w:r>
+              <w:rPr>
+                <w:rFonts w:cs="Segoe UI"/>
+                <w:sz w:val="18"/>
+                <w:szCs w:val="18"/>
+              </w:rPr>
+              <w:t>_r_3_to_4-5"</w:t>
             </w:r>
           </w:p>
         </w:tc>
@@ -24336,7 +24902,25 @@
                 <w:sz w:val="18"/>
                 <w:szCs w:val="18"/>
               </w:rPr>
-              <w:t>"und_S4-5_mort_factor"</w:t>
+              <w:t>"</w:t>
+            </w:r>
+            <w:proofErr w:type="gramStart"/>
+            <w:r>
+              <w:rPr>
+                <w:rFonts w:cs="Segoe UI"/>
+                <w:sz w:val="18"/>
+                <w:szCs w:val="18"/>
+              </w:rPr>
+              <w:t>und</w:t>
+            </w:r>
+            <w:proofErr w:type="gramEnd"/>
+            <w:r>
+              <w:rPr>
+                <w:rFonts w:cs="Segoe UI"/>
+                <w:sz w:val="18"/>
+                <w:szCs w:val="18"/>
+              </w:rPr>
+              <w:t>_S4-5_mort_factor"</w:t>
             </w:r>
           </w:p>
         </w:tc>
@@ -25052,7 +25636,15 @@
         <w:t xml:space="preserve"> </w:t>
       </w:r>
       <w:r>
-        <w:t>Diagnosis does not have an effect on mortality at any given stage</w:t>
+        <w:t xml:space="preserve">Diagnosis does not </w:t>
+      </w:r>
+      <w:proofErr w:type="gramStart"/>
+      <w:r>
+        <w:t>have an effect on</w:t>
+      </w:r>
+      <w:proofErr w:type="gramEnd"/>
+      <w:r>
+        <w:t xml:space="preserve"> mortality at any given stage</w:t>
       </w:r>
       <w:r>
         <w:rPr>
@@ -25293,7 +25885,15 @@
         <w:spacing w:after="0"/>
       </w:pPr>
       <w:r>
-        <w:t>11th Gen Intel(R) Core(TM) i7-11800H @ 2.30GHz   2.30 GHz</w:t>
+        <w:t xml:space="preserve">11th Gen Intel(R) </w:t>
+      </w:r>
+      <w:proofErr w:type="gramStart"/>
+      <w:r>
+        <w:t>Core(</w:t>
+      </w:r>
+      <w:proofErr w:type="gramEnd"/>
+      <w:r>
+        <w:t>TM) i7-11800H @ 2.30GHz   2.30 GHz</w:t>
       </w:r>
       <w:r>
         <w:t>, RAM 32.0GB</w:t>
@@ -26940,13 +27540,8 @@
       <w:r>
         <w:t xml:space="preserve">Monks, T., Currie, C. S. M., </w:t>
       </w:r>
-      <w:proofErr w:type="spellStart"/>
-      <w:r>
-        <w:t>Onggo</w:t>
-      </w:r>
-      <w:proofErr w:type="spellEnd"/>
-      <w:r>
-        <w:t xml:space="preserve">, B. S., Robinson, S., Kunc, M., &amp; Taylor, S. J. E. (2018). Strengthening the reporting of empirical simulation studies: Introducing the STRESS guidelines. </w:t>
+      <w:r>
+        <w:t xml:space="preserve">Onggo, B. S., Robinson, S., Kunc, M., &amp; Taylor, S. J. E. (2018). Strengthening the reporting of empirical simulation studies: Introducing the STRESS guidelines. </w:t>
       </w:r>
       <w:r>
         <w:rPr>
@@ -27201,7 +27796,7 @@
             </wp:anchor>
           </w:drawing>
         </mc:Choice>
-        <mc:Fallback xmlns:arto="http://schemas.microsoft.com/office/word/2006/arto" xmlns:a14="http://schemas.microsoft.com/office/drawing/2010/main" xmlns:pic="http://schemas.openxmlformats.org/drawingml/2006/picture" xmlns:a="http://schemas.openxmlformats.org/drawingml/2006/main">
+        <mc:Fallback xmlns:a="http://schemas.openxmlformats.org/drawingml/2006/main" xmlns:pic="http://schemas.openxmlformats.org/drawingml/2006/picture" xmlns:a14="http://schemas.microsoft.com/office/drawing/2010/main" xmlns:arto="http://schemas.microsoft.com/office/word/2006/arto">
           <w:pict w14:anchorId="124D26D1">
             <v:rect id="YellowBackground" style="position:absolute;margin-left:0;margin-top:0;width:595.3pt;height:841.9pt;z-index:-251649024;visibility:visible;mso-wrap-style:square;mso-width-percent:0;mso-height-percent:0;mso-wrap-distance-left:9pt;mso-wrap-distance-top:0;mso-wrap-distance-right:9pt;mso-wrap-distance-bottom:0;mso-position-horizontal:absolute;mso-position-horizontal-relative:page;mso-position-vertical:absolute;mso-position-vertical-relative:page;mso-width-percent:0;mso-height-percent:0;mso-width-relative:margin;mso-height-relative:margin;v-text-anchor:middle" o:spid="_x0000_s1026" fillcolor="#f8bf07 [3214]" stroked="f" strokeweight="1pt" w14:anchorId="5C57DE52" o:gfxdata="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">
               <w10:wrap anchorx="page" anchory="page"/>
@@ -27370,7 +27965,7 @@
             </wp:anchor>
           </w:drawing>
         </mc:Choice>
-        <mc:Fallback xmlns:arto="http://schemas.microsoft.com/office/word/2006/arto" xmlns:a14="http://schemas.microsoft.com/office/drawing/2010/main" xmlns:pic="http://schemas.openxmlformats.org/drawingml/2006/picture" xmlns:a="http://schemas.openxmlformats.org/drawingml/2006/main">
+        <mc:Fallback xmlns:a="http://schemas.openxmlformats.org/drawingml/2006/main" xmlns:pic="http://schemas.openxmlformats.org/drawingml/2006/picture" xmlns:a14="http://schemas.microsoft.com/office/drawing/2010/main" xmlns:arto="http://schemas.microsoft.com/office/word/2006/arto">
           <w:pict w14:anchorId="64B1F71A">
             <v:rect id="YellowBackground" style="position:absolute;margin-left:0;margin-top:0;width:595.3pt;height:841.9pt;z-index:-251646976;visibility:visible;mso-wrap-style:square;mso-width-percent:0;mso-height-percent:0;mso-wrap-distance-left:9pt;mso-wrap-distance-top:0;mso-wrap-distance-right:9pt;mso-wrap-distance-bottom:0;mso-position-horizontal:absolute;mso-position-horizontal-relative:page;mso-position-vertical:absolute;mso-position-vertical-relative:page;mso-width-percent:0;mso-height-percent:0;mso-width-relative:margin;mso-height-relative:margin;v-text-anchor:middle" o:spid="_x0000_s1026" fillcolor="#f8bf07 [3214]" stroked="f" strokeweight="1pt" w14:anchorId="439C8397" o:gfxdata="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">
               <w10:wrap anchorx="page" anchory="page"/>
@@ -29631,7 +30226,6 @@
   <w:style w:type="character" w:default="1" w:styleId="DefaultParagraphFont">
     <w:name w:val="Default Paragraph Font"/>
     <w:uiPriority w:val="1"/>
-    <w:semiHidden/>
     <w:unhideWhenUsed/>
   </w:style>
   <w:style w:type="table" w:default="1" w:styleId="TableNormal">
@@ -31240,6 +31834,7 @@
     <w:rsid w:val="0022722E"/>
     <w:rsid w:val="002B41B8"/>
     <w:rsid w:val="002C5F14"/>
+    <w:rsid w:val="002F1675"/>
     <w:rsid w:val="00476D01"/>
     <w:rsid w:val="0048476A"/>
     <w:rsid w:val="004C7A0D"/>
@@ -31250,6 +31845,7 @@
     <w:rsid w:val="0062027F"/>
     <w:rsid w:val="0072793C"/>
     <w:rsid w:val="00752B78"/>
+    <w:rsid w:val="00754AA1"/>
     <w:rsid w:val="00766B7F"/>
     <w:rsid w:val="007820B1"/>
     <w:rsid w:val="007C7C3F"/>

</xml_diff>